<commit_message>
Update du rapport final
</commit_message>
<xml_diff>
--- a/Documentation/Rapport_final.docx
+++ b/Documentation/Rapport_final.docx
@@ -824,13 +824,7 @@
                               <w:jc w:val="left"/>
                             </w:pPr>
                             <w:r>
-                              <w:t>Mathieu</w:t>
-                            </w:r>
-                            <w:r>
-                              <w:t xml:space="preserve"> </w:t>
-                            </w:r>
-                            <w:r>
-                              <w:t>GRESSET</w:t>
+                              <w:t>Mathieu GRESSET</w:t>
                             </w:r>
                           </w:p>
                           <w:p>
@@ -892,13 +886,7 @@
                         <w:jc w:val="left"/>
                       </w:pPr>
                       <w:r>
-                        <w:t>Mathieu</w:t>
-                      </w:r>
-                      <w:r>
-                        <w:t xml:space="preserve"> </w:t>
-                      </w:r>
-                      <w:r>
-                        <w:t>GRESSET</w:t>
+                        <w:t>Mathieu GRESSET</w:t>
                       </w:r>
                     </w:p>
                     <w:p>
@@ -1049,23 +1037,7 @@
         </w:numPr>
       </w:pPr>
       <w:r>
-        <w:t xml:space="preserve">L’enfant aperçoit 4 </w:t>
-      </w:r>
-      <w:proofErr w:type="spellStart"/>
-      <w:r>
-        <w:t>LEDs</w:t>
-      </w:r>
-      <w:proofErr w:type="spellEnd"/>
-      <w:r>
-        <w:t xml:space="preserve"> avec une image d’instrument et un bouton associer à chaque </w:t>
-      </w:r>
-      <w:proofErr w:type="spellStart"/>
-      <w:r>
-        <w:t>LEDs</w:t>
-      </w:r>
-      <w:proofErr w:type="spellEnd"/>
-      <w:r>
-        <w:t>, par défaut la LED du piano est allumée, en appuyant sur un bouton pour changer l’instrument, la LED correspondante s’allume et celle déjà allumée s’éteint.</w:t>
+        <w:t>L’enfant aperçoit 4 LEDs avec une image d’instrument et un bouton associer à chaque LEDs, par défaut la LED du piano est allumée, en appuyant sur un bouton pour changer l’instrument, la LED correspondante s’allume et celle déjà allumée s’éteint.</w:t>
       </w:r>
     </w:p>
     <w:p>
@@ -1089,15 +1061,7 @@
         </w:numPr>
       </w:pPr>
       <w:r>
-        <w:t xml:space="preserve">Lorsque l’enfant appuie sur plusieurs touches à la fois, les sons s’additionnes jusqu’à 4 </w:t>
-      </w:r>
-      <w:proofErr w:type="spellStart"/>
-      <w:r>
-        <w:t>sons</w:t>
-      </w:r>
-      <w:proofErr w:type="spellEnd"/>
-      <w:r>
-        <w:t xml:space="preserve"> différents. Si une touche supplémentaire est appuyée, le son de la première touche appuyé disparait.</w:t>
+        <w:t>Lorsque l’enfant appuie sur plusieurs touches à la fois, les sons s’additionnes jusqu’à 4 sons différents. Si une touche supplémentaire est appuyée, le son de la première touche appuyé disparait.</w:t>
       </w:r>
     </w:p>
     <w:p>
@@ -1147,7 +1111,7 @@
           <w:noProof/>
         </w:rPr>
         <w:drawing>
-          <wp:anchor distT="0" distB="0" distL="114300" distR="114300" simplePos="0" relativeHeight="251659264" behindDoc="0" locked="0" layoutInCell="1" allowOverlap="1" wp14:anchorId="1C21266D" wp14:editId="41B1A9CF">
+          <wp:anchor distT="0" distB="0" distL="114300" distR="114300" simplePos="0" relativeHeight="251664384" behindDoc="0" locked="0" layoutInCell="1" allowOverlap="1" wp14:anchorId="6A44DF4C" wp14:editId="551E5916">
             <wp:simplePos x="0" y="0"/>
             <wp:positionH relativeFrom="margin">
               <wp:align>center</wp:align>
@@ -1155,10 +1119,10 @@
             <wp:positionV relativeFrom="paragraph">
               <wp:posOffset>493395</wp:posOffset>
             </wp:positionV>
-            <wp:extent cx="4396740" cy="5185410"/>
-            <wp:effectExtent l="0" t="0" r="3810" b="0"/>
+            <wp:extent cx="4381500" cy="5169535"/>
+            <wp:effectExtent l="0" t="0" r="0" b="0"/>
             <wp:wrapTopAndBottom/>
-            <wp:docPr id="3" name="Image 3"/>
+            <wp:docPr id="5" name="Image 5"/>
             <wp:cNvGraphicFramePr>
               <a:graphicFrameLocks xmlns:a="http://schemas.openxmlformats.org/drawingml/2006/main" noChangeAspect="1"/>
             </wp:cNvGraphicFramePr>
@@ -1187,7 +1151,7 @@
                   <pic:spPr bwMode="auto">
                     <a:xfrm>
                       <a:off x="0" y="0"/>
-                      <a:ext cx="4396740" cy="5185410"/>
+                      <a:ext cx="4381500" cy="5169535"/>
                     </a:xfrm>
                     <a:prstGeom prst="rect">
                       <a:avLst/>
@@ -1532,15 +1496,469 @@
       </w:r>
     </w:p>
     <w:p>
+      <w:pPr>
+        <w:sectPr>
+          <w:footerReference w:type="default" r:id="rId10"/>
+          <w:pgSz w:w="11906" w:h="16838"/>
+          <w:pgMar w:top="1134" w:right="850" w:bottom="1134" w:left="1701" w:header="709" w:footer="709" w:gutter="0"/>
+          <w:cols w:space="708"/>
+          <w:docGrid w:linePitch="360"/>
+        </w:sectPr>
+      </w:pPr>
       <w:r>
         <w:br w:type="page"/>
       </w:r>
     </w:p>
-    <w:p/>
+    <w:p>
+      <w:pPr>
+        <w:pStyle w:val="Titre2"/>
+      </w:pPr>
+      <w:r>
+        <w:rPr>
+          <w:noProof/>
+        </w:rPr>
+        <w:lastRenderedPageBreak/>
+        <w:drawing>
+          <wp:anchor distT="0" distB="0" distL="114300" distR="114300" simplePos="0" relativeHeight="251665408" behindDoc="0" locked="0" layoutInCell="1" allowOverlap="1" wp14:anchorId="06F3B534" wp14:editId="4614C07F">
+            <wp:simplePos x="0" y="0"/>
+            <wp:positionH relativeFrom="margin">
+              <wp:align>center</wp:align>
+            </wp:positionH>
+            <wp:positionV relativeFrom="paragraph">
+              <wp:posOffset>611505</wp:posOffset>
+            </wp:positionV>
+            <wp:extent cx="9830692" cy="1935480"/>
+            <wp:effectExtent l="0" t="0" r="0" b="7620"/>
+            <wp:wrapTopAndBottom/>
+            <wp:docPr id="6" name="Image 6"/>
+            <wp:cNvGraphicFramePr>
+              <a:graphicFrameLocks xmlns:a="http://schemas.openxmlformats.org/drawingml/2006/main" noChangeAspect="1"/>
+            </wp:cNvGraphicFramePr>
+            <a:graphic xmlns:a="http://schemas.openxmlformats.org/drawingml/2006/main">
+              <a:graphicData uri="http://schemas.openxmlformats.org/drawingml/2006/picture">
+                <pic:pic xmlns:pic="http://schemas.openxmlformats.org/drawingml/2006/picture">
+                  <pic:nvPicPr>
+                    <pic:cNvPr id="0" name="Picture 2"/>
+                    <pic:cNvPicPr>
+                      <a:picLocks noChangeAspect="1" noChangeArrowheads="1"/>
+                    </pic:cNvPicPr>
+                  </pic:nvPicPr>
+                  <pic:blipFill>
+                    <a:blip r:embed="rId11">
+                      <a:extLst>
+                        <a:ext uri="{28A0092B-C50C-407E-A947-70E740481C1C}">
+                          <a14:useLocalDpi xmlns:a14="http://schemas.microsoft.com/office/drawing/2010/main" val="0"/>
+                        </a:ext>
+                      </a:extLst>
+                    </a:blip>
+                    <a:srcRect/>
+                    <a:stretch>
+                      <a:fillRect/>
+                    </a:stretch>
+                  </pic:blipFill>
+                  <pic:spPr bwMode="auto">
+                    <a:xfrm>
+                      <a:off x="0" y="0"/>
+                      <a:ext cx="9830692" cy="1935480"/>
+                    </a:xfrm>
+                    <a:prstGeom prst="rect">
+                      <a:avLst/>
+                    </a:prstGeom>
+                    <a:noFill/>
+                    <a:ln>
+                      <a:noFill/>
+                    </a:ln>
+                  </pic:spPr>
+                </pic:pic>
+              </a:graphicData>
+            </a:graphic>
+            <wp14:sizeRelH relativeFrom="margin">
+              <wp14:pctWidth>0</wp14:pctWidth>
+            </wp14:sizeRelH>
+            <wp14:sizeRelV relativeFrom="margin">
+              <wp14:pctHeight>0</wp14:pctHeight>
+            </wp14:sizeRelV>
+          </wp:anchor>
+        </w:drawing>
+      </w:r>
+      <w:r>
+        <w:t>Captures d’oscilloscope</w:t>
+      </w:r>
+      <w:r>
+        <w:t>s</w:t>
+      </w:r>
+      <w:r>
+        <w:t xml:space="preserve"> (SPI)</w:t>
+      </w:r>
+    </w:p>
+    <w:p>
+      <w:pPr>
+        <w:jc w:val="center"/>
+        <w:rPr>
+          <w:rStyle w:val="Rfrencelgre"/>
+        </w:rPr>
+      </w:pPr>
+      <w:r>
+        <w:rPr>
+          <w:noProof/>
+        </w:rPr>
+        <w:drawing>
+          <wp:anchor distT="0" distB="0" distL="114300" distR="114300" simplePos="0" relativeHeight="251666432" behindDoc="0" locked="0" layoutInCell="1" allowOverlap="1" wp14:anchorId="4FBDC7A6" wp14:editId="60599E92">
+            <wp:simplePos x="0" y="0"/>
+            <wp:positionH relativeFrom="margin">
+              <wp:posOffset>-323850</wp:posOffset>
+            </wp:positionH>
+            <wp:positionV relativeFrom="paragraph">
+              <wp:posOffset>2256790</wp:posOffset>
+            </wp:positionV>
+            <wp:extent cx="10007600" cy="1897380"/>
+            <wp:effectExtent l="0" t="0" r="0" b="7620"/>
+            <wp:wrapTopAndBottom/>
+            <wp:docPr id="7" name="Image 7"/>
+            <wp:cNvGraphicFramePr>
+              <a:graphicFrameLocks xmlns:a="http://schemas.openxmlformats.org/drawingml/2006/main" noChangeAspect="1"/>
+            </wp:cNvGraphicFramePr>
+            <a:graphic xmlns:a="http://schemas.openxmlformats.org/drawingml/2006/main">
+              <a:graphicData uri="http://schemas.openxmlformats.org/drawingml/2006/picture">
+                <pic:pic xmlns:pic="http://schemas.openxmlformats.org/drawingml/2006/picture">
+                  <pic:nvPicPr>
+                    <pic:cNvPr id="0" name="Picture 3"/>
+                    <pic:cNvPicPr>
+                      <a:picLocks noChangeAspect="1" noChangeArrowheads="1"/>
+                    </pic:cNvPicPr>
+                  </pic:nvPicPr>
+                  <pic:blipFill>
+                    <a:blip r:embed="rId12" cstate="print">
+                      <a:extLst>
+                        <a:ext uri="{28A0092B-C50C-407E-A947-70E740481C1C}">
+                          <a14:useLocalDpi xmlns:a14="http://schemas.microsoft.com/office/drawing/2010/main" val="0"/>
+                        </a:ext>
+                      </a:extLst>
+                    </a:blip>
+                    <a:srcRect/>
+                    <a:stretch>
+                      <a:fillRect/>
+                    </a:stretch>
+                  </pic:blipFill>
+                  <pic:spPr bwMode="auto">
+                    <a:xfrm>
+                      <a:off x="0" y="0"/>
+                      <a:ext cx="10007600" cy="1897380"/>
+                    </a:xfrm>
+                    <a:prstGeom prst="rect">
+                      <a:avLst/>
+                    </a:prstGeom>
+                    <a:noFill/>
+                    <a:ln>
+                      <a:noFill/>
+                    </a:ln>
+                  </pic:spPr>
+                </pic:pic>
+              </a:graphicData>
+            </a:graphic>
+            <wp14:sizeRelH relativeFrom="margin">
+              <wp14:pctWidth>0</wp14:pctWidth>
+            </wp14:sizeRelH>
+            <wp14:sizeRelV relativeFrom="margin">
+              <wp14:pctHeight>0</wp14:pctHeight>
+            </wp14:sizeRelV>
+          </wp:anchor>
+        </w:drawing>
+      </w:r>
+      <w:r>
+        <w:rPr>
+          <w:rStyle w:val="Rfrencelgre"/>
+        </w:rPr>
+        <w:t>Capture d’oscilloscope</w:t>
+      </w:r>
+      <w:r>
+        <w:rPr>
+          <w:rStyle w:val="Rfrencelgre"/>
+        </w:rPr>
+        <w:t xml:space="preserve"> d’une transmission spi d’une même valeur</w:t>
+      </w:r>
+    </w:p>
+    <w:p>
+      <w:pPr>
+        <w:jc w:val="center"/>
+        <w:rPr>
+          <w:rStyle w:val="Rfrencelgre"/>
+        </w:rPr>
+      </w:pPr>
+      <w:r>
+        <w:rPr>
+          <w:rStyle w:val="Rfrencelgre"/>
+        </w:rPr>
+        <w:t>capture d’oscilloscope d’une transmission spi d’un buffer incrémentale</w:t>
+      </w:r>
+    </w:p>
+    <w:p>
+      <w:pPr>
+        <w:jc w:val="left"/>
+        <w:rPr>
+          <w:rStyle w:val="Rfrencelgre"/>
+        </w:rPr>
+      </w:pPr>
+      <w:r>
+        <w:rPr>
+          <w:rStyle w:val="Rfrencelgre"/>
+        </w:rPr>
+        <w:br w:type="page"/>
+      </w:r>
+    </w:p>
+    <w:p>
+      <w:pPr>
+        <w:pStyle w:val="Titre2"/>
+        <w:rPr>
+          <w:rStyle w:val="Rfrencelgre"/>
+          <w:smallCaps w:val="0"/>
+          <w:color w:val="auto"/>
+        </w:rPr>
+      </w:pPr>
+      <w:r>
+        <w:rPr>
+          <w:noProof/>
+        </w:rPr>
+        <w:lastRenderedPageBreak/>
+        <w:drawing>
+          <wp:anchor distT="0" distB="0" distL="114300" distR="114300" simplePos="0" relativeHeight="251667456" behindDoc="0" locked="0" layoutInCell="1" allowOverlap="1" wp14:anchorId="5410DFE2" wp14:editId="273ECA46">
+            <wp:simplePos x="0" y="0"/>
+            <wp:positionH relativeFrom="margin">
+              <wp:align>right</wp:align>
+            </wp:positionH>
+            <wp:positionV relativeFrom="paragraph">
+              <wp:posOffset>421005</wp:posOffset>
+            </wp:positionV>
+            <wp:extent cx="9250680" cy="4785360"/>
+            <wp:effectExtent l="0" t="0" r="7620" b="0"/>
+            <wp:wrapTopAndBottom/>
+            <wp:docPr id="8" name="Image 8"/>
+            <wp:cNvGraphicFramePr>
+              <a:graphicFrameLocks xmlns:a="http://schemas.openxmlformats.org/drawingml/2006/main" noChangeAspect="1"/>
+            </wp:cNvGraphicFramePr>
+            <a:graphic xmlns:a="http://schemas.openxmlformats.org/drawingml/2006/main">
+              <a:graphicData uri="http://schemas.openxmlformats.org/drawingml/2006/picture">
+                <pic:pic xmlns:pic="http://schemas.openxmlformats.org/drawingml/2006/picture">
+                  <pic:nvPicPr>
+                    <pic:cNvPr id="0" name="Picture 4"/>
+                    <pic:cNvPicPr>
+                      <a:picLocks noChangeAspect="1" noChangeArrowheads="1"/>
+                    </pic:cNvPicPr>
+                  </pic:nvPicPr>
+                  <pic:blipFill>
+                    <a:blip r:embed="rId13">
+                      <a:extLst>
+                        <a:ext uri="{28A0092B-C50C-407E-A947-70E740481C1C}">
+                          <a14:useLocalDpi xmlns:a14="http://schemas.microsoft.com/office/drawing/2010/main" val="0"/>
+                        </a:ext>
+                      </a:extLst>
+                    </a:blip>
+                    <a:srcRect/>
+                    <a:stretch>
+                      <a:fillRect/>
+                    </a:stretch>
+                  </pic:blipFill>
+                  <pic:spPr bwMode="auto">
+                    <a:xfrm>
+                      <a:off x="0" y="0"/>
+                      <a:ext cx="9250680" cy="4785360"/>
+                    </a:xfrm>
+                    <a:prstGeom prst="rect">
+                      <a:avLst/>
+                    </a:prstGeom>
+                    <a:noFill/>
+                    <a:ln>
+                      <a:noFill/>
+                    </a:ln>
+                  </pic:spPr>
+                </pic:pic>
+              </a:graphicData>
+            </a:graphic>
+          </wp:anchor>
+        </w:drawing>
+      </w:r>
+      <w:r>
+        <w:rPr>
+          <w:rStyle w:val="Rfrencelgre"/>
+          <w:smallCaps w:val="0"/>
+          <w:color w:val="auto"/>
+        </w:rPr>
+        <w:t>Cap</w:t>
+      </w:r>
+      <w:r>
+        <w:rPr>
+          <w:rStyle w:val="Rfrencelgre"/>
+          <w:smallCaps w:val="0"/>
+          <w:color w:val="auto"/>
+        </w:rPr>
+        <w:t>ture d’oscilloscope (Bouton Poussoir)</w:t>
+      </w:r>
+    </w:p>
+    <w:p>
+      <w:pPr>
+        <w:jc w:val="left"/>
+      </w:pPr>
+      <w:r>
+        <w:br w:type="page"/>
+      </w:r>
+    </w:p>
+    <w:p>
+      <w:pPr>
+        <w:pStyle w:val="Titre2"/>
+      </w:pPr>
+      <w:r>
+        <w:rPr>
+          <w:noProof/>
+        </w:rPr>
+        <w:lastRenderedPageBreak/>
+        <w:drawing>
+          <wp:anchor distT="0" distB="0" distL="114300" distR="114300" simplePos="0" relativeHeight="251668480" behindDoc="0" locked="0" layoutInCell="1" allowOverlap="1" wp14:anchorId="6785E77F" wp14:editId="5E9C63B7">
+            <wp:simplePos x="0" y="0"/>
+            <wp:positionH relativeFrom="margin">
+              <wp:align>right</wp:align>
+            </wp:positionH>
+            <wp:positionV relativeFrom="paragraph">
+              <wp:posOffset>487680</wp:posOffset>
+            </wp:positionV>
+            <wp:extent cx="9243060" cy="4945380"/>
+            <wp:effectExtent l="0" t="0" r="0" b="7620"/>
+            <wp:wrapTopAndBottom/>
+            <wp:docPr id="9" name="Image 9"/>
+            <wp:cNvGraphicFramePr>
+              <a:graphicFrameLocks xmlns:a="http://schemas.openxmlformats.org/drawingml/2006/main" noChangeAspect="1"/>
+            </wp:cNvGraphicFramePr>
+            <a:graphic xmlns:a="http://schemas.openxmlformats.org/drawingml/2006/main">
+              <a:graphicData uri="http://schemas.openxmlformats.org/drawingml/2006/picture">
+                <pic:pic xmlns:pic="http://schemas.openxmlformats.org/drawingml/2006/picture">
+                  <pic:nvPicPr>
+                    <pic:cNvPr id="0" name="Picture 5"/>
+                    <pic:cNvPicPr>
+                      <a:picLocks noChangeAspect="1" noChangeArrowheads="1"/>
+                    </pic:cNvPicPr>
+                  </pic:nvPicPr>
+                  <pic:blipFill>
+                    <a:blip r:embed="rId14">
+                      <a:extLst>
+                        <a:ext uri="{28A0092B-C50C-407E-A947-70E740481C1C}">
+                          <a14:useLocalDpi xmlns:a14="http://schemas.microsoft.com/office/drawing/2010/main" val="0"/>
+                        </a:ext>
+                      </a:extLst>
+                    </a:blip>
+                    <a:srcRect/>
+                    <a:stretch>
+                      <a:fillRect/>
+                    </a:stretch>
+                  </pic:blipFill>
+                  <pic:spPr bwMode="auto">
+                    <a:xfrm>
+                      <a:off x="0" y="0"/>
+                      <a:ext cx="9243060" cy="4945380"/>
+                    </a:xfrm>
+                    <a:prstGeom prst="rect">
+                      <a:avLst/>
+                    </a:prstGeom>
+                    <a:noFill/>
+                    <a:ln>
+                      <a:noFill/>
+                    </a:ln>
+                  </pic:spPr>
+                </pic:pic>
+              </a:graphicData>
+            </a:graphic>
+          </wp:anchor>
+        </w:drawing>
+      </w:r>
+      <w:r>
+        <w:t xml:space="preserve">Capture </w:t>
+      </w:r>
+      <w:r>
+        <w:t>d’</w:t>
+      </w:r>
+      <w:r>
+        <w:t>oscilloscope (Encodeur incrémental)</w:t>
+      </w:r>
+    </w:p>
+    <w:p>
+      <w:pPr>
+        <w:jc w:val="left"/>
+      </w:pPr>
+      <w:r>
+        <w:br w:type="page"/>
+      </w:r>
+    </w:p>
+    <w:p>
+      <w:pPr>
+        <w:pStyle w:val="Titre2"/>
+      </w:pPr>
+      <w:r>
+        <w:lastRenderedPageBreak/>
+        <w:t>Capture d’oscilloscope (</w:t>
+      </w:r>
+      <w:r>
+        <w:t>Potentiomètre</w:t>
+      </w:r>
+      <w:r>
+        <w:t>)</w:t>
+      </w:r>
+    </w:p>
+    <w:p>
+      <w:r>
+        <w:rPr>
+          <w:noProof/>
+        </w:rPr>
+        <w:drawing>
+          <wp:inline distT="0" distB="0" distL="0" distR="0" wp14:anchorId="296557DB" wp14:editId="3BA19807">
+            <wp:extent cx="9250680" cy="4892040"/>
+            <wp:effectExtent l="0" t="0" r="7620" b="3810"/>
+            <wp:docPr id="10" name="Image 10"/>
+            <wp:cNvGraphicFramePr>
+              <a:graphicFrameLocks xmlns:a="http://schemas.openxmlformats.org/drawingml/2006/main" noChangeAspect="1"/>
+            </wp:cNvGraphicFramePr>
+            <a:graphic xmlns:a="http://schemas.openxmlformats.org/drawingml/2006/main">
+              <a:graphicData uri="http://schemas.openxmlformats.org/drawingml/2006/picture">
+                <pic:pic xmlns:pic="http://schemas.openxmlformats.org/drawingml/2006/picture">
+                  <pic:nvPicPr>
+                    <pic:cNvPr id="0" name="Picture 6"/>
+                    <pic:cNvPicPr>
+                      <a:picLocks noChangeAspect="1" noChangeArrowheads="1"/>
+                    </pic:cNvPicPr>
+                  </pic:nvPicPr>
+                  <pic:blipFill>
+                    <a:blip r:embed="rId15">
+                      <a:extLst>
+                        <a:ext uri="{28A0092B-C50C-407E-A947-70E740481C1C}">
+                          <a14:useLocalDpi xmlns:a14="http://schemas.microsoft.com/office/drawing/2010/main" val="0"/>
+                        </a:ext>
+                      </a:extLst>
+                    </a:blip>
+                    <a:srcRect/>
+                    <a:stretch>
+                      <a:fillRect/>
+                    </a:stretch>
+                  </pic:blipFill>
+                  <pic:spPr bwMode="auto">
+                    <a:xfrm>
+                      <a:off x="0" y="0"/>
+                      <a:ext cx="9250680" cy="4892040"/>
+                    </a:xfrm>
+                    <a:prstGeom prst="rect">
+                      <a:avLst/>
+                    </a:prstGeom>
+                    <a:noFill/>
+                    <a:ln>
+                      <a:noFill/>
+                    </a:ln>
+                  </pic:spPr>
+                </pic:pic>
+              </a:graphicData>
+            </a:graphic>
+          </wp:inline>
+        </w:drawing>
+      </w:r>
+    </w:p>
     <w:sectPr>
-      <w:footerReference w:type="default" r:id="rId10"/>
-      <w:pgSz w:w="11906" w:h="16838"/>
-      <w:pgMar w:top="1134" w:right="850" w:bottom="1134" w:left="1701" w:header="709" w:footer="709" w:gutter="0"/>
+      <w:pgSz w:w="16838" w:h="11906" w:orient="landscape"/>
+      <w:pgMar w:top="1701" w:right="1134" w:bottom="850" w:left="1134" w:header="709" w:footer="709" w:gutter="0"/>
       <w:cols w:space="708"/>
       <w:docGrid w:linePitch="360"/>
     </w:sectPr>
@@ -1583,6 +2001,7 @@
         <w:docPartUnique/>
       </w:docPartObj>
     </w:sdtPr>
+    <w:sdtEndPr/>
     <w:sdtContent>
       <w:p>
         <w:pPr>
@@ -14070,6 +14489,17 @@
       <w:iCs/>
     </w:rPr>
   </w:style>
+  <w:style w:type="character" w:styleId="Rfrencelgre">
+    <w:name w:val="Subtle Reference"/>
+    <w:basedOn w:val="Policepardfaut"/>
+    <w:uiPriority w:val="31"/>
+    <w:qFormat/>
+    <w:rsid w:val="002F64AE"/>
+    <w:rPr>
+      <w:smallCaps/>
+      <w:color w:val="5A5A5A" w:themeColor="text1" w:themeTint="A5"/>
+    </w:rPr>
+  </w:style>
 </w:styles>
 </file>
 

</xml_diff>